<commit_message>
updated figure numbers for exp 2
</commit_message>
<xml_diff>
--- a/proj_3/Report/Comparative Analysis of TCP Variants.docx
+++ b/proj_3/Report/Comparative Analysis of TCP Variants.docx
@@ -1906,8 +1906,6 @@
         </w:rPr>
         <w:t>Thus we can conclude from the observations that when considered as a whole throughput, latency and drop-rate, Vegas outperforms all other variants.</w:t>
       </w:r>
-      <w:bookmarkStart w:id="0" w:name="_GoBack"/>
-      <w:bookmarkEnd w:id="0"/>
     </w:p>
     <w:p>
       <w:pPr>
@@ -2787,7 +2785,23 @@
           <w:sz w:val="20"/>
           <w:szCs w:val="20"/>
         </w:rPr>
-        <w:t>Reno/Reno and Vegas/Vegas we observe from Fig. 7 and Fig.8   respectively that, both combinations are fair. We can observe from Fig. 9 that the Linear trendline for Reno/Reno gradually converge to coincide. The throughput of both Reno sources remains almost same.</w:t>
+        <w:t xml:space="preserve">Reno/Reno and Vegas/Vegas </w:t>
+      </w:r>
+      <w:r>
+        <w:rPr>
+          <w:rFonts w:ascii="Times New Roman" w:hAnsi="Times New Roman" w:cs="Times New Roman"/>
+          <w:sz w:val="20"/>
+          <w:szCs w:val="20"/>
+        </w:rPr>
+        <w:t xml:space="preserve">we observe from Fig. 9 and Fig. 7. </w:t>
+      </w:r>
+      <w:r>
+        <w:rPr>
+          <w:rFonts w:ascii="Times New Roman" w:hAnsi="Times New Roman" w:cs="Times New Roman"/>
+          <w:sz w:val="20"/>
+          <w:szCs w:val="20"/>
+        </w:rPr>
+        <w:t>respectively that, both combinations are fair. We can observe from Fig. 9 that the Linear trendline for Reno/Reno gradually converge to coincide. The throughput of both Reno sources remains almost same.</w:t>
       </w:r>
     </w:p>
     <w:p>
@@ -2900,7 +2914,7 @@
           <w:sz w:val="20"/>
           <w:szCs w:val="20"/>
         </w:rPr>
-        <w:t xml:space="preserve"> seen in Fig. 8</w:t>
+        <w:t xml:space="preserve"> seen in Fig. 7</w:t>
       </w:r>
       <w:r>
         <w:rPr>
@@ -3040,7 +3054,15 @@
           <w:sz w:val="20"/>
           <w:szCs w:val="20"/>
         </w:rPr>
-        <w:t xml:space="preserve">(Fig. 9) </w:t>
+        <w:t>(Fig. 10</w:t>
+      </w:r>
+      <w:r>
+        <w:rPr>
+          <w:rFonts w:ascii="Times New Roman" w:hAnsi="Times New Roman" w:cs="Times New Roman"/>
+          <w:sz w:val="20"/>
+          <w:szCs w:val="20"/>
+        </w:rPr>
+        <w:t xml:space="preserve">) </w:t>
       </w:r>
       <w:r>
         <w:rPr>
@@ -3066,7 +3088,25 @@
           <w:sz w:val="20"/>
           <w:szCs w:val="20"/>
         </w:rPr>
-        <w:t xml:space="preserve">/Vegas) from the same source (Node N0) and observed the fairness. The results as shown in Fig. 9 indicate that initially </w:t>
+        <w:t>/Vegas) from the same source (Node N0) and observed the fairness</w:t>
+      </w:r>
+      <w:r>
+        <w:rPr>
+          <w:rFonts w:ascii="Times New Roman" w:hAnsi="Times New Roman" w:cs="Times New Roman"/>
+          <w:sz w:val="20"/>
+          <w:szCs w:val="20"/>
+        </w:rPr>
+        <w:t>. The results as shown in Fig. 10</w:t>
+      </w:r>
+      <w:bookmarkStart w:id="0" w:name="_GoBack"/>
+      <w:bookmarkEnd w:id="0"/>
+      <w:r>
+        <w:rPr>
+          <w:rFonts w:ascii="Times New Roman" w:hAnsi="Times New Roman" w:cs="Times New Roman"/>
+          <w:sz w:val="20"/>
+          <w:szCs w:val="20"/>
+        </w:rPr>
+        <w:t xml:space="preserve"> indicate that initially </w:t>
       </w:r>
       <w:proofErr w:type="spellStart"/>
       <w:r>
@@ -21251,7 +21291,7 @@
 </file>
 
 <file path=customXml/itemProps1.xml><?xml version="1.0" encoding="utf-8"?>
-<ds:datastoreItem xmlns:ds="http://schemas.openxmlformats.org/officeDocument/2006/customXml" ds:itemID="{582CD7F4-055C-47AF-920C-AAEAABB85B8A}">
+<ds:datastoreItem xmlns:ds="http://schemas.openxmlformats.org/officeDocument/2006/customXml" ds:itemID="{201094C7-A613-47EC-84F0-61DBB6136A0F}">
   <ds:schemaRefs>
     <ds:schemaRef ds:uri="http://schemas.openxmlformats.org/officeDocument/2006/bibliography"/>
   </ds:schemaRefs>

</xml_diff>